<commit_message>
fixed reference bug and commented R code
</commit_message>
<xml_diff>
--- a/Final Project/Final Project Report.docx
+++ b/Final Project/Final Project Report.docx
@@ -117,15 +117,7 @@
           <w:sz w:val="20"/>
           <w:szCs w:val="20"/>
         </w:rPr>
-        <w:t xml:space="preserve"> (GBM) is the most common, malignant and aggressive primary brain tumor that affects humans. Survival rates are low--the median survival rate without treatment is 4.5 months, but with standard-of-care and chemotherapy, this rises to 15 months (Johnson 2011, Van Meir 2010).</w:t>
-      </w:r>
-      <w:r>
-        <w:rPr>
-          <w:rFonts w:ascii="Times New Roman" w:hAnsi="Times New Roman" w:cs="Times New Roman"/>
-          <w:sz w:val="20"/>
-          <w:szCs w:val="20"/>
-        </w:rPr>
-        <w:t xml:space="preserve"> Gene sequencing technologies have developed greatly since the human genome project and patients can get genomes sequenced for relatively cheap. This has led to a rise in gene expression analysis and a need for identifying genetic bases for diseases. </w:t>
+        <w:t xml:space="preserve"> (GBM) is the most common, malignant and aggressive primary brain tumor that affects humans. Survival rates are low--the median survival rate without treatment is 4.5 months, but with standard-of-care and chemotherapy, this rises to 15 months (Johnson 2011, Van Meir 2010). Gene sequencing technologies have developed greatly since the human genome project and patients can get genomes sequenced for relatively cheap. This has led to a rise in gene expression analysis and a need for identifying genetic bases for diseases. </w:t>
       </w:r>
     </w:p>
     <w:p>
@@ -490,25 +482,7 @@
           <w:sz w:val="20"/>
           <w:szCs w:val="20"/>
         </w:rPr>
-        <w:t xml:space="preserve">Mean squared error (MSE) is the metric of choice for the evaluation of the regression models. This takes the sum of the squared differences between each test set example and predicted value and takes its average. </w:t>
-      </w:r>
-      <w:r>
-        <w:rPr>
-          <w:rFonts w:ascii="Times New Roman" w:hAnsi="Times New Roman" w:cs="Times New Roman"/>
-          <w:sz w:val="20"/>
-          <w:szCs w:val="20"/>
-        </w:rPr>
-        <w:t>The results of the regression experiments for each of the outcomes on the 100 feature dataset are in Table 2, while the results on the 200 feature da</w:t>
-      </w:r>
-      <w:bookmarkStart w:id="0" w:name="_GoBack"/>
-      <w:bookmarkEnd w:id="0"/>
-      <w:r>
-        <w:rPr>
-          <w:rFonts w:ascii="Times New Roman" w:hAnsi="Times New Roman" w:cs="Times New Roman"/>
-          <w:sz w:val="20"/>
-          <w:szCs w:val="20"/>
-        </w:rPr>
-        <w:t>taset are in Table 3.</w:t>
+        <w:t>Mean squared error (MSE) is the metric of choice for the evaluation of the regression models. This takes the sum of the squared differences between each test set example and predicted value and takes its average. The results of the regression experiments for each of the outcomes on the 100 feature dataset are in Table 2, while the results on the 200 feature dataset are in Table 3.</w:t>
       </w:r>
       <w:r>
         <w:rPr>
@@ -4398,12 +4372,10 @@
     </w:p>
     <w:p>
       <w:pPr>
-        <w:spacing w:line="240" w:lineRule="auto"/>
-        <w:rPr>
-          <w:rFonts w:ascii="Times New Roman" w:hAnsi="Times New Roman" w:cs="Times New Roman"/>
-          <w:sz w:val="20"/>
-          <w:szCs w:val="20"/>
-          <w:u w:val="single"/>
+        <w:rPr>
+          <w:rFonts w:ascii="Times New Roman" w:hAnsi="Times New Roman" w:cs="Times New Roman"/>
+          <w:sz w:val="20"/>
+          <w:szCs w:val="20"/>
         </w:rPr>
       </w:pPr>
       <w:r>
@@ -4411,7 +4383,6 @@
           <w:rFonts w:ascii="Times New Roman" w:hAnsi="Times New Roman" w:cs="Times New Roman"/>
           <w:sz w:val="20"/>
           <w:szCs w:val="20"/>
-          <w:u w:val="single"/>
         </w:rPr>
         <w:t xml:space="preserve">A. </w:t>
       </w:r>
@@ -4421,7 +4392,6 @@
           <w:rFonts w:ascii="Times New Roman" w:hAnsi="Times New Roman" w:cs="Times New Roman"/>
           <w:sz w:val="20"/>
           <w:szCs w:val="20"/>
-          <w:u w:val="single"/>
         </w:rPr>
         <w:t>Liaw</w:t>
       </w:r>
@@ -4431,7 +4401,6 @@
           <w:rFonts w:ascii="Times New Roman" w:hAnsi="Times New Roman" w:cs="Times New Roman"/>
           <w:sz w:val="20"/>
           <w:szCs w:val="20"/>
-          <w:u w:val="single"/>
         </w:rPr>
         <w:t xml:space="preserve"> and M. Wiener (2002). </w:t>
       </w:r>
@@ -4441,18 +4410,8 @@
           <w:rFonts w:ascii="Times New Roman" w:hAnsi="Times New Roman" w:cs="Times New Roman"/>
           <w:sz w:val="20"/>
           <w:szCs w:val="20"/>
-          <w:u w:val="single"/>
-        </w:rPr>
-        <w:t>Classi</w:t>
-      </w:r>
-      <w:r>
-        <w:rPr>
-          <w:rFonts w:ascii="Times New Roman" w:hAnsi="Times New Roman" w:cs="Times New Roman"/>
-          <w:sz w:val="20"/>
-          <w:szCs w:val="20"/>
-          <w:u w:val="single"/>
-        </w:rPr>
-        <w:t xml:space="preserve">fication and Regression by </w:t>
+        </w:rPr>
+        <w:t xml:space="preserve">Classification and Regression by </w:t>
       </w:r>
       <w:proofErr w:type="spellStart"/>
       <w:r>
@@ -4460,7 +4419,6 @@
           <w:rFonts w:ascii="Times New Roman" w:hAnsi="Times New Roman" w:cs="Times New Roman"/>
           <w:sz w:val="20"/>
           <w:szCs w:val="20"/>
-          <w:u w:val="single"/>
         </w:rPr>
         <w:t>randomForest</w:t>
       </w:r>
@@ -4470,7 +4428,6 @@
           <w:rFonts w:ascii="Times New Roman" w:hAnsi="Times New Roman" w:cs="Times New Roman"/>
           <w:sz w:val="20"/>
           <w:szCs w:val="20"/>
-          <w:u w:val="single"/>
         </w:rPr>
         <w:t>.</w:t>
       </w:r>
@@ -4480,7 +4437,6 @@
           <w:rFonts w:ascii="Times New Roman" w:hAnsi="Times New Roman" w:cs="Times New Roman"/>
           <w:sz w:val="20"/>
           <w:szCs w:val="20"/>
-          <w:u w:val="single"/>
         </w:rPr>
         <w:t xml:space="preserve"> </w:t>
       </w:r>
@@ -4490,7 +4446,6 @@
           <w:rFonts w:ascii="Times New Roman" w:hAnsi="Times New Roman" w:cs="Times New Roman"/>
           <w:sz w:val="20"/>
           <w:szCs w:val="20"/>
-          <w:u w:val="single"/>
         </w:rPr>
         <w:t>R News 2(3), 18--22.</w:t>
       </w:r>
@@ -4498,12 +4453,10 @@
     </w:p>
     <w:p>
       <w:pPr>
-        <w:spacing w:line="240" w:lineRule="auto"/>
-        <w:rPr>
-          <w:rFonts w:ascii="Times New Roman" w:hAnsi="Times New Roman" w:cs="Times New Roman"/>
-          <w:sz w:val="20"/>
-          <w:szCs w:val="20"/>
-          <w:u w:val="single"/>
+        <w:rPr>
+          <w:rFonts w:ascii="Times New Roman" w:hAnsi="Times New Roman" w:cs="Times New Roman"/>
+          <w:sz w:val="20"/>
+          <w:szCs w:val="20"/>
         </w:rPr>
       </w:pPr>
       <w:r>
@@ -4511,7 +4464,6 @@
           <w:rFonts w:ascii="Times New Roman" w:hAnsi="Times New Roman" w:cs="Times New Roman"/>
           <w:sz w:val="20"/>
           <w:szCs w:val="20"/>
-          <w:u w:val="single"/>
         </w:rPr>
         <w:t xml:space="preserve">Andreas </w:t>
       </w:r>
@@ -4521,7 +4473,6 @@
           <w:rFonts w:ascii="Times New Roman" w:hAnsi="Times New Roman" w:cs="Times New Roman"/>
           <w:sz w:val="20"/>
           <w:szCs w:val="20"/>
-          <w:u w:val="single"/>
         </w:rPr>
         <w:t>Alfons</w:t>
       </w:r>
@@ -4531,7 +4482,6 @@
           <w:rFonts w:ascii="Times New Roman" w:hAnsi="Times New Roman" w:cs="Times New Roman"/>
           <w:sz w:val="20"/>
           <w:szCs w:val="20"/>
-          <w:u w:val="single"/>
         </w:rPr>
         <w:t xml:space="preserve"> (2012). </w:t>
       </w:r>
@@ -4542,7 +4492,6 @@
           <w:rFonts w:ascii="Times New Roman" w:hAnsi="Times New Roman" w:cs="Times New Roman"/>
           <w:sz w:val="20"/>
           <w:szCs w:val="20"/>
-          <w:u w:val="single"/>
         </w:rPr>
         <w:t>cvTools</w:t>
       </w:r>
@@ -4553,27 +4502,8 @@
           <w:rFonts w:ascii="Times New Roman" w:hAnsi="Times New Roman" w:cs="Times New Roman"/>
           <w:sz w:val="20"/>
           <w:szCs w:val="20"/>
-          <w:u w:val="single"/>
-        </w:rPr>
-        <w:t>: Cross-</w:t>
-      </w:r>
-      <w:r>
-        <w:rPr>
-          <w:rFonts w:ascii="Times New Roman" w:hAnsi="Times New Roman" w:cs="Times New Roman"/>
-          <w:sz w:val="20"/>
-          <w:szCs w:val="20"/>
-          <w:u w:val="single"/>
-        </w:rPr>
-        <w:t xml:space="preserve">validation tools for regression </w:t>
-      </w:r>
-      <w:r>
-        <w:rPr>
-          <w:rFonts w:ascii="Times New Roman" w:hAnsi="Times New Roman" w:cs="Times New Roman"/>
-          <w:sz w:val="20"/>
-          <w:szCs w:val="20"/>
-          <w:u w:val="single"/>
-        </w:rPr>
-        <w:t xml:space="preserve">models. </w:t>
+        </w:rPr>
+        <w:t xml:space="preserve">: Cross-validation tools for regression models. </w:t>
       </w:r>
       <w:proofErr w:type="gramStart"/>
       <w:r>
@@ -4581,7 +4511,6 @@
           <w:rFonts w:ascii="Times New Roman" w:hAnsi="Times New Roman" w:cs="Times New Roman"/>
           <w:sz w:val="20"/>
           <w:szCs w:val="20"/>
-          <w:u w:val="single"/>
         </w:rPr>
         <w:t>R package version 0.3.2.</w:t>
       </w:r>
@@ -4589,12 +4518,10 @@
     </w:p>
     <w:p>
       <w:pPr>
-        <w:spacing w:line="240" w:lineRule="auto"/>
-        <w:rPr>
-          <w:rFonts w:ascii="Times New Roman" w:hAnsi="Times New Roman" w:cs="Times New Roman"/>
-          <w:sz w:val="20"/>
-          <w:szCs w:val="20"/>
-          <w:u w:val="single"/>
+        <w:rPr>
+          <w:rFonts w:ascii="Times New Roman" w:hAnsi="Times New Roman" w:cs="Times New Roman"/>
+          <w:sz w:val="20"/>
+          <w:szCs w:val="20"/>
         </w:rPr>
       </w:pPr>
       <w:proofErr w:type="gramStart"/>
@@ -4603,7 +4530,6 @@
           <w:rFonts w:ascii="Times New Roman" w:hAnsi="Times New Roman" w:cs="Times New Roman"/>
           <w:sz w:val="20"/>
           <w:szCs w:val="20"/>
-          <w:u w:val="single"/>
         </w:rPr>
         <w:t xml:space="preserve">Arne </w:t>
       </w:r>
@@ -4613,7 +4539,6 @@
           <w:rFonts w:ascii="Times New Roman" w:hAnsi="Times New Roman" w:cs="Times New Roman"/>
           <w:sz w:val="20"/>
           <w:szCs w:val="20"/>
-          <w:u w:val="single"/>
         </w:rPr>
         <w:t>Henningsen</w:t>
       </w:r>
@@ -4623,7 +4548,6 @@
           <w:rFonts w:ascii="Times New Roman" w:hAnsi="Times New Roman" w:cs="Times New Roman"/>
           <w:sz w:val="20"/>
           <w:szCs w:val="20"/>
-          <w:u w:val="single"/>
         </w:rPr>
         <w:t xml:space="preserve"> and </w:t>
       </w:r>
@@ -4633,7 +4557,6 @@
           <w:rFonts w:ascii="Times New Roman" w:hAnsi="Times New Roman" w:cs="Times New Roman"/>
           <w:sz w:val="20"/>
           <w:szCs w:val="20"/>
-          <w:u w:val="single"/>
         </w:rPr>
         <w:t>Ott</w:t>
       </w:r>
@@ -4643,7 +4566,6 @@
           <w:rFonts w:ascii="Times New Roman" w:hAnsi="Times New Roman" w:cs="Times New Roman"/>
           <w:sz w:val="20"/>
           <w:szCs w:val="20"/>
-          <w:u w:val="single"/>
         </w:rPr>
         <w:t xml:space="preserve"> </w:t>
       </w:r>
@@ -4653,7 +4575,6 @@
           <w:rFonts w:ascii="Times New Roman" w:hAnsi="Times New Roman" w:cs="Times New Roman"/>
           <w:sz w:val="20"/>
           <w:szCs w:val="20"/>
-          <w:u w:val="single"/>
         </w:rPr>
         <w:t>Toomet</w:t>
       </w:r>
@@ -4663,7 +4584,6 @@
           <w:rFonts w:ascii="Times New Roman" w:hAnsi="Times New Roman" w:cs="Times New Roman"/>
           <w:sz w:val="20"/>
           <w:szCs w:val="20"/>
-          <w:u w:val="single"/>
         </w:rPr>
         <w:t xml:space="preserve"> (2013).</w:t>
       </w:r>
@@ -4673,7 +4593,6 @@
           <w:rFonts w:ascii="Times New Roman" w:hAnsi="Times New Roman" w:cs="Times New Roman"/>
           <w:sz w:val="20"/>
           <w:szCs w:val="20"/>
-          <w:u w:val="single"/>
         </w:rPr>
         <w:t xml:space="preserve"> </w:t>
       </w:r>
@@ -4684,7 +4603,6 @@
           <w:rFonts w:ascii="Times New Roman" w:hAnsi="Times New Roman" w:cs="Times New Roman"/>
           <w:sz w:val="20"/>
           <w:szCs w:val="20"/>
-          <w:u w:val="single"/>
         </w:rPr>
         <w:t>miscTools</w:t>
       </w:r>
@@ -4695,7 +4613,6 @@
           <w:rFonts w:ascii="Times New Roman" w:hAnsi="Times New Roman" w:cs="Times New Roman"/>
           <w:sz w:val="20"/>
           <w:szCs w:val="20"/>
-          <w:u w:val="single"/>
         </w:rPr>
         <w:t xml:space="preserve">: Miscellaneous Tools and Utilities. </w:t>
       </w:r>
@@ -4705,7 +4622,6 @@
           <w:rFonts w:ascii="Times New Roman" w:hAnsi="Times New Roman" w:cs="Times New Roman"/>
           <w:sz w:val="20"/>
           <w:szCs w:val="20"/>
-          <w:u w:val="single"/>
         </w:rPr>
         <w:t>R package version 0.6-16.</w:t>
       </w:r>
@@ -4713,12 +4629,10 @@
     </w:p>
     <w:p>
       <w:pPr>
-        <w:spacing w:line="240" w:lineRule="auto"/>
-        <w:rPr>
-          <w:rFonts w:ascii="Times New Roman" w:hAnsi="Times New Roman" w:cs="Times New Roman"/>
-          <w:sz w:val="20"/>
-          <w:szCs w:val="20"/>
-          <w:u w:val="single"/>
+        <w:rPr>
+          <w:rFonts w:ascii="Times New Roman" w:hAnsi="Times New Roman" w:cs="Times New Roman"/>
+          <w:sz w:val="20"/>
+          <w:szCs w:val="20"/>
         </w:rPr>
       </w:pPr>
       <w:r>
@@ -4726,18 +4640,8 @@
           <w:rFonts w:ascii="Times New Roman" w:hAnsi="Times New Roman" w:cs="Times New Roman"/>
           <w:sz w:val="20"/>
           <w:szCs w:val="20"/>
-          <w:u w:val="single"/>
-        </w:rPr>
-        <w:t xml:space="preserve">H. Wickham. ggplot2: elegant graphics </w:t>
-      </w:r>
-      <w:r>
-        <w:rPr>
-          <w:rFonts w:ascii="Times New Roman" w:hAnsi="Times New Roman" w:cs="Times New Roman"/>
-          <w:sz w:val="20"/>
-          <w:szCs w:val="20"/>
-          <w:u w:val="single"/>
-        </w:rPr>
-        <w:t xml:space="preserve">for data analysis. </w:t>
+        </w:rPr>
+        <w:t xml:space="preserve">H. Wickham. ggplot2: elegant graphics for data analysis. </w:t>
       </w:r>
       <w:proofErr w:type="gramStart"/>
       <w:r>
@@ -4745,29 +4649,17 @@
           <w:rFonts w:ascii="Times New Roman" w:hAnsi="Times New Roman" w:cs="Times New Roman"/>
           <w:sz w:val="20"/>
           <w:szCs w:val="20"/>
-          <w:u w:val="single"/>
-        </w:rPr>
-        <w:t xml:space="preserve">Springer New </w:t>
-      </w:r>
-      <w:r>
-        <w:rPr>
-          <w:rFonts w:ascii="Times New Roman" w:hAnsi="Times New Roman" w:cs="Times New Roman"/>
-          <w:sz w:val="20"/>
-          <w:szCs w:val="20"/>
-          <w:u w:val="single"/>
-        </w:rPr>
-        <w:t>York, 2009.</w:t>
+        </w:rPr>
+        <w:t>Springer New York, 2009.</w:t>
       </w:r>
       <w:proofErr w:type="gramEnd"/>
     </w:p>
     <w:p>
       <w:pPr>
-        <w:spacing w:line="240" w:lineRule="auto"/>
-        <w:rPr>
-          <w:rFonts w:ascii="Times New Roman" w:hAnsi="Times New Roman" w:cs="Times New Roman"/>
-          <w:sz w:val="20"/>
-          <w:szCs w:val="20"/>
-          <w:u w:val="single"/>
+        <w:rPr>
+          <w:rFonts w:ascii="Times New Roman" w:hAnsi="Times New Roman" w:cs="Times New Roman"/>
+          <w:sz w:val="20"/>
+          <w:szCs w:val="20"/>
         </w:rPr>
       </w:pPr>
       <w:r>
@@ -4775,7 +4667,6 @@
           <w:rFonts w:ascii="Times New Roman" w:hAnsi="Times New Roman" w:cs="Times New Roman"/>
           <w:sz w:val="20"/>
           <w:szCs w:val="20"/>
-          <w:u w:val="single"/>
         </w:rPr>
         <w:t xml:space="preserve">Hadley Wickham (2015). </w:t>
       </w:r>
@@ -4786,7 +4677,6 @@
           <w:rFonts w:ascii="Times New Roman" w:hAnsi="Times New Roman" w:cs="Times New Roman"/>
           <w:sz w:val="20"/>
           <w:szCs w:val="20"/>
-          <w:u w:val="single"/>
         </w:rPr>
         <w:t>stringr</w:t>
       </w:r>
@@ -4797,7 +4687,6 @@
           <w:rFonts w:ascii="Times New Roman" w:hAnsi="Times New Roman" w:cs="Times New Roman"/>
           <w:sz w:val="20"/>
           <w:szCs w:val="20"/>
-          <w:u w:val="single"/>
         </w:rPr>
         <w:t xml:space="preserve">: Simple, Consistent Wrappers for Common String Operations. </w:t>
       </w:r>
@@ -4807,7 +4696,6 @@
           <w:rFonts w:ascii="Times New Roman" w:hAnsi="Times New Roman" w:cs="Times New Roman"/>
           <w:sz w:val="20"/>
           <w:szCs w:val="20"/>
-          <w:u w:val="single"/>
         </w:rPr>
         <w:t>R package version 1.0.0.</w:t>
       </w:r>
@@ -4815,12 +4703,10 @@
     </w:p>
     <w:p>
       <w:pPr>
-        <w:spacing w:line="240" w:lineRule="auto"/>
-        <w:rPr>
-          <w:rFonts w:ascii="Times New Roman" w:hAnsi="Times New Roman" w:cs="Times New Roman"/>
-          <w:sz w:val="20"/>
-          <w:szCs w:val="20"/>
-          <w:u w:val="single"/>
+        <w:rPr>
+          <w:rFonts w:ascii="Times New Roman" w:hAnsi="Times New Roman" w:cs="Times New Roman"/>
+          <w:sz w:val="20"/>
+          <w:szCs w:val="20"/>
         </w:rPr>
       </w:pPr>
       <w:r>
@@ -4828,7 +4714,6 @@
           <w:rFonts w:ascii="Times New Roman" w:hAnsi="Times New Roman" w:cs="Times New Roman"/>
           <w:sz w:val="20"/>
           <w:szCs w:val="20"/>
-          <w:u w:val="single"/>
         </w:rPr>
         <w:t xml:space="preserve">Henrik </w:t>
       </w:r>
@@ -4838,7 +4723,6 @@
           <w:rFonts w:ascii="Times New Roman" w:hAnsi="Times New Roman" w:cs="Times New Roman"/>
           <w:sz w:val="20"/>
           <w:szCs w:val="20"/>
-          <w:u w:val="single"/>
         </w:rPr>
         <w:t>Bengtsson</w:t>
       </w:r>
@@ -4848,7 +4732,6 @@
           <w:rFonts w:ascii="Times New Roman" w:hAnsi="Times New Roman" w:cs="Times New Roman"/>
           <w:sz w:val="20"/>
           <w:szCs w:val="20"/>
-          <w:u w:val="single"/>
         </w:rPr>
         <w:t xml:space="preserve"> (2015). </w:t>
       </w:r>
@@ -4858,7 +4741,6 @@
           <w:rFonts w:ascii="Times New Roman" w:hAnsi="Times New Roman" w:cs="Times New Roman"/>
           <w:sz w:val="20"/>
           <w:szCs w:val="20"/>
-          <w:u w:val="single"/>
         </w:rPr>
         <w:t>R.matlab</w:t>
       </w:r>
@@ -4868,37 +4750,16 @@
           <w:rFonts w:ascii="Times New Roman" w:hAnsi="Times New Roman" w:cs="Times New Roman"/>
           <w:sz w:val="20"/>
           <w:szCs w:val="20"/>
-          <w:u w:val="single"/>
-        </w:rPr>
-        <w:t>: Re</w:t>
-      </w:r>
-      <w:r>
-        <w:rPr>
-          <w:rFonts w:ascii="Times New Roman" w:hAnsi="Times New Roman" w:cs="Times New Roman"/>
-          <w:sz w:val="20"/>
-          <w:szCs w:val="20"/>
-          <w:u w:val="single"/>
-        </w:rPr>
-        <w:t xml:space="preserve">ad and Write MAT Files and Call </w:t>
-      </w:r>
-      <w:r>
-        <w:rPr>
-          <w:rFonts w:ascii="Times New Roman" w:hAnsi="Times New Roman" w:cs="Times New Roman"/>
-          <w:sz w:val="20"/>
-          <w:szCs w:val="20"/>
-          <w:u w:val="single"/>
-        </w:rPr>
-        <w:t>MATLAB from Within R. R package version 3.2.0.</w:t>
+        </w:rPr>
+        <w:t>: Read and Write MAT Files and Call MATLAB from Within R. R package version 3.2.0.</w:t>
       </w:r>
     </w:p>
     <w:p>
       <w:pPr>
-        <w:spacing w:line="240" w:lineRule="auto"/>
-        <w:rPr>
-          <w:rFonts w:ascii="Times New Roman" w:hAnsi="Times New Roman" w:cs="Times New Roman"/>
-          <w:sz w:val="20"/>
-          <w:szCs w:val="20"/>
-          <w:u w:val="single"/>
+        <w:rPr>
+          <w:rFonts w:ascii="Times New Roman" w:hAnsi="Times New Roman" w:cs="Times New Roman"/>
+          <w:sz w:val="20"/>
+          <w:szCs w:val="20"/>
         </w:rPr>
       </w:pPr>
       <w:r>
@@ -4906,7 +4767,6 @@
           <w:rFonts w:ascii="Times New Roman" w:hAnsi="Times New Roman" w:cs="Times New Roman"/>
           <w:sz w:val="20"/>
           <w:szCs w:val="20"/>
-          <w:u w:val="single"/>
         </w:rPr>
         <w:t xml:space="preserve">Jeremy </w:t>
       </w:r>
@@ -4916,7 +4776,6 @@
           <w:rFonts w:ascii="Times New Roman" w:hAnsi="Times New Roman" w:cs="Times New Roman"/>
           <w:sz w:val="20"/>
           <w:szCs w:val="20"/>
-          <w:u w:val="single"/>
         </w:rPr>
         <w:t>VanDerWal</w:t>
       </w:r>
@@ -4926,7 +4785,6 @@
           <w:rFonts w:ascii="Times New Roman" w:hAnsi="Times New Roman" w:cs="Times New Roman"/>
           <w:sz w:val="20"/>
           <w:szCs w:val="20"/>
-          <w:u w:val="single"/>
         </w:rPr>
         <w:t xml:space="preserve">, Lorena </w:t>
       </w:r>
@@ -4936,7 +4794,6 @@
           <w:rFonts w:ascii="Times New Roman" w:hAnsi="Times New Roman" w:cs="Times New Roman"/>
           <w:sz w:val="20"/>
           <w:szCs w:val="20"/>
-          <w:u w:val="single"/>
         </w:rPr>
         <w:t>Falconi</w:t>
       </w:r>
@@ -4946,18 +4803,8 @@
           <w:rFonts w:ascii="Times New Roman" w:hAnsi="Times New Roman" w:cs="Times New Roman"/>
           <w:sz w:val="20"/>
           <w:szCs w:val="20"/>
-          <w:u w:val="single"/>
-        </w:rPr>
-        <w:t>, S</w:t>
-      </w:r>
-      <w:r>
-        <w:rPr>
-          <w:rFonts w:ascii="Times New Roman" w:hAnsi="Times New Roman" w:cs="Times New Roman"/>
-          <w:sz w:val="20"/>
-          <w:szCs w:val="20"/>
-          <w:u w:val="single"/>
-        </w:rPr>
-        <w:t xml:space="preserve">tephanie </w:t>
+        </w:rPr>
+        <w:t xml:space="preserve">, Stephanie </w:t>
       </w:r>
       <w:proofErr w:type="spellStart"/>
       <w:r>
@@ -4965,7 +4812,6 @@
           <w:rFonts w:ascii="Times New Roman" w:hAnsi="Times New Roman" w:cs="Times New Roman"/>
           <w:sz w:val="20"/>
           <w:szCs w:val="20"/>
-          <w:u w:val="single"/>
         </w:rPr>
         <w:t>Januchowski</w:t>
       </w:r>
@@ -4975,18 +4821,8 @@
           <w:rFonts w:ascii="Times New Roman" w:hAnsi="Times New Roman" w:cs="Times New Roman"/>
           <w:sz w:val="20"/>
           <w:szCs w:val="20"/>
-          <w:u w:val="single"/>
-        </w:rPr>
-        <w:t xml:space="preserve">, Luke Shoo </w:t>
-      </w:r>
-      <w:r>
-        <w:rPr>
-          <w:rFonts w:ascii="Times New Roman" w:hAnsi="Times New Roman" w:cs="Times New Roman"/>
-          <w:sz w:val="20"/>
-          <w:szCs w:val="20"/>
-          <w:u w:val="single"/>
-        </w:rPr>
-        <w:t xml:space="preserve">and Collin </w:t>
+        </w:rPr>
+        <w:t xml:space="preserve">, Luke Shoo and Collin </w:t>
       </w:r>
       <w:proofErr w:type="spellStart"/>
       <w:r>
@@ -4994,7 +4830,6 @@
           <w:rFonts w:ascii="Times New Roman" w:hAnsi="Times New Roman" w:cs="Times New Roman"/>
           <w:sz w:val="20"/>
           <w:szCs w:val="20"/>
-          <w:u w:val="single"/>
         </w:rPr>
         <w:t>Storlie</w:t>
       </w:r>
@@ -5004,7 +4839,6 @@
           <w:rFonts w:ascii="Times New Roman" w:hAnsi="Times New Roman" w:cs="Times New Roman"/>
           <w:sz w:val="20"/>
           <w:szCs w:val="20"/>
-          <w:u w:val="single"/>
         </w:rPr>
         <w:t xml:space="preserve"> (2014). </w:t>
       </w:r>
@@ -5014,7 +4848,6 @@
           <w:rFonts w:ascii="Times New Roman" w:hAnsi="Times New Roman" w:cs="Times New Roman"/>
           <w:sz w:val="20"/>
           <w:szCs w:val="20"/>
-          <w:u w:val="single"/>
         </w:rPr>
         <w:t>SDMTools</w:t>
       </w:r>
@@ -5024,7 +4857,6 @@
           <w:rFonts w:ascii="Times New Roman" w:hAnsi="Times New Roman" w:cs="Times New Roman"/>
           <w:sz w:val="20"/>
           <w:szCs w:val="20"/>
-          <w:u w:val="single"/>
         </w:rPr>
         <w:t xml:space="preserve">: Species Distribution Modelling Tools: Tools for processing data associated with species distribution modelling exercises. </w:t>
       </w:r>
@@ -5034,7 +4866,6 @@
           <w:rFonts w:ascii="Times New Roman" w:hAnsi="Times New Roman" w:cs="Times New Roman"/>
           <w:sz w:val="20"/>
           <w:szCs w:val="20"/>
-          <w:u w:val="single"/>
         </w:rPr>
         <w:t>R package version 1.1-221.</w:t>
       </w:r>
@@ -5042,7 +4873,6 @@
     </w:p>
     <w:p>
       <w:pPr>
-        <w:spacing w:line="240" w:lineRule="auto"/>
         <w:rPr>
           <w:rFonts w:ascii="Times New Roman" w:hAnsi="Times New Roman" w:cs="Times New Roman"/>
           <w:color w:val="252525"/>
@@ -5164,12 +4994,10 @@
     </w:p>
     <w:p>
       <w:pPr>
-        <w:spacing w:line="240" w:lineRule="auto"/>
-        <w:rPr>
-          <w:rFonts w:ascii="Times New Roman" w:hAnsi="Times New Roman" w:cs="Times New Roman"/>
-          <w:sz w:val="20"/>
-          <w:szCs w:val="20"/>
-          <w:u w:val="single"/>
+        <w:rPr>
+          <w:rFonts w:ascii="Times New Roman" w:hAnsi="Times New Roman" w:cs="Times New Roman"/>
+          <w:sz w:val="20"/>
+          <w:szCs w:val="20"/>
         </w:rPr>
       </w:pPr>
       <w:proofErr w:type="gramStart"/>
@@ -5178,7 +5006,6 @@
           <w:rFonts w:ascii="Times New Roman" w:hAnsi="Times New Roman" w:cs="Times New Roman"/>
           <w:sz w:val="20"/>
           <w:szCs w:val="20"/>
-          <w:u w:val="single"/>
         </w:rPr>
         <w:t>R Core Team (2015).</w:t>
       </w:r>
@@ -5188,36 +5015,8 @@
           <w:rFonts w:ascii="Times New Roman" w:hAnsi="Times New Roman" w:cs="Times New Roman"/>
           <w:sz w:val="20"/>
           <w:szCs w:val="20"/>
-          <w:u w:val="single"/>
-        </w:rPr>
-        <w:t xml:space="preserve"> R: A language </w:t>
-      </w:r>
-      <w:r>
-        <w:rPr>
-          <w:rFonts w:ascii="Times New Roman" w:hAnsi="Times New Roman" w:cs="Times New Roman"/>
-          <w:sz w:val="20"/>
-          <w:szCs w:val="20"/>
-          <w:u w:val="single"/>
-        </w:rPr>
-        <w:t xml:space="preserve">and environment for statistical </w:t>
-      </w:r>
-      <w:r>
-        <w:rPr>
-          <w:rFonts w:ascii="Times New Roman" w:hAnsi="Times New Roman" w:cs="Times New Roman"/>
-          <w:sz w:val="20"/>
-          <w:szCs w:val="20"/>
-          <w:u w:val="single"/>
-        </w:rPr>
-        <w:t>computin</w:t>
-      </w:r>
-      <w:r>
-        <w:rPr>
-          <w:rFonts w:ascii="Times New Roman" w:hAnsi="Times New Roman" w:cs="Times New Roman"/>
-          <w:sz w:val="20"/>
-          <w:szCs w:val="20"/>
-          <w:u w:val="single"/>
-        </w:rPr>
-        <w:t xml:space="preserve">g. </w:t>
+        </w:rPr>
+        <w:t xml:space="preserve"> R: A language and environment for statistical computing. </w:t>
       </w:r>
       <w:proofErr w:type="gramStart"/>
       <w:r>
@@ -5225,24 +5024,13 @@
           <w:rFonts w:ascii="Times New Roman" w:hAnsi="Times New Roman" w:cs="Times New Roman"/>
           <w:sz w:val="20"/>
           <w:szCs w:val="20"/>
-          <w:u w:val="single"/>
-        </w:rPr>
-        <w:t xml:space="preserve">R Foundation for Statistical </w:t>
-      </w:r>
-      <w:r>
-        <w:rPr>
-          <w:rFonts w:ascii="Times New Roman" w:hAnsi="Times New Roman" w:cs="Times New Roman"/>
-          <w:sz w:val="20"/>
-          <w:szCs w:val="20"/>
-          <w:u w:val="single"/>
-        </w:rPr>
-        <w:t>Computing, Vienna, Austria.</w:t>
+        </w:rPr>
+        <w:t>R Foundation for Statistical Computing, Vienna, Austria.</w:t>
       </w:r>
       <w:proofErr w:type="gramEnd"/>
     </w:p>
     <w:p>
       <w:pPr>
-        <w:spacing w:line="240" w:lineRule="auto"/>
         <w:rPr>
           <w:rFonts w:ascii="Times New Roman" w:hAnsi="Times New Roman" w:cs="Times New Roman"/>
           <w:color w:val="252525"/>
@@ -5404,12 +5192,10 @@
     </w:p>
     <w:p>
       <w:pPr>
-        <w:spacing w:line="240" w:lineRule="auto"/>
-        <w:rPr>
-          <w:rFonts w:ascii="Times New Roman" w:hAnsi="Times New Roman" w:cs="Times New Roman"/>
-          <w:sz w:val="20"/>
-          <w:szCs w:val="20"/>
-          <w:u w:val="single"/>
+        <w:rPr>
+          <w:rFonts w:ascii="Times New Roman" w:hAnsi="Times New Roman" w:cs="Times New Roman"/>
+          <w:sz w:val="20"/>
+          <w:szCs w:val="20"/>
         </w:rPr>
       </w:pPr>
       <w:proofErr w:type="spellStart"/>
@@ -5418,7 +5204,6 @@
           <w:rFonts w:ascii="Times New Roman" w:hAnsi="Times New Roman" w:cs="Times New Roman"/>
           <w:sz w:val="20"/>
           <w:szCs w:val="20"/>
-          <w:u w:val="single"/>
         </w:rPr>
         <w:t>Venables</w:t>
       </w:r>
@@ -5428,27 +5213,8 @@
           <w:rFonts w:ascii="Times New Roman" w:hAnsi="Times New Roman" w:cs="Times New Roman"/>
           <w:sz w:val="20"/>
           <w:szCs w:val="20"/>
-          <w:u w:val="single"/>
-        </w:rPr>
-        <w:t>, W. N. &amp; Ripley, B. D. (2002)</w:t>
-      </w:r>
-      <w:r>
-        <w:rPr>
-          <w:rFonts w:ascii="Times New Roman" w:hAnsi="Times New Roman" w:cs="Times New Roman"/>
-          <w:sz w:val="20"/>
-          <w:szCs w:val="20"/>
-          <w:u w:val="single"/>
-        </w:rPr>
-        <w:t xml:space="preserve"> Modern Applied Statistics with </w:t>
-      </w:r>
-      <w:r>
-        <w:rPr>
-          <w:rFonts w:ascii="Times New Roman" w:hAnsi="Times New Roman" w:cs="Times New Roman"/>
-          <w:sz w:val="20"/>
-          <w:szCs w:val="20"/>
-          <w:u w:val="single"/>
-        </w:rPr>
-        <w:t xml:space="preserve">S. Fourth Edition. </w:t>
+        </w:rPr>
+        <w:t xml:space="preserve">, W. N. &amp; Ripley, B. D. (2002) Modern Applied Statistics with S. Fourth Edition. </w:t>
       </w:r>
       <w:proofErr w:type="gramStart"/>
       <w:r>
@@ -5456,7 +5222,6 @@
           <w:rFonts w:ascii="Times New Roman" w:hAnsi="Times New Roman" w:cs="Times New Roman"/>
           <w:sz w:val="20"/>
           <w:szCs w:val="20"/>
-          <w:u w:val="single"/>
         </w:rPr>
         <w:t>Springer, New York.</w:t>
       </w:r>
@@ -5466,19 +5231,18 @@
           <w:rFonts w:ascii="Times New Roman" w:hAnsi="Times New Roman" w:cs="Times New Roman"/>
           <w:sz w:val="20"/>
           <w:szCs w:val="20"/>
-          <w:u w:val="single"/>
         </w:rPr>
         <w:t xml:space="preserve"> ISBN 0-387-95457-0</w:t>
       </w:r>
+      <w:bookmarkStart w:id="0" w:name="_GoBack"/>
+      <w:bookmarkEnd w:id="0"/>
     </w:p>
     <w:p>
       <w:pPr>
-        <w:spacing w:line="240" w:lineRule="auto"/>
-        <w:rPr>
-          <w:rFonts w:ascii="Times New Roman" w:hAnsi="Times New Roman" w:cs="Times New Roman"/>
-          <w:sz w:val="20"/>
-          <w:szCs w:val="20"/>
-          <w:u w:val="single"/>
+        <w:rPr>
+          <w:rFonts w:ascii="Times New Roman" w:hAnsi="Times New Roman" w:cs="Times New Roman"/>
+          <w:sz w:val="20"/>
+          <w:szCs w:val="20"/>
         </w:rPr>
       </w:pPr>
       <w:proofErr w:type="spellStart"/>
@@ -5488,7 +5252,6 @@
           <w:rFonts w:ascii="Times New Roman" w:hAnsi="Times New Roman" w:cs="Times New Roman"/>
           <w:sz w:val="20"/>
           <w:szCs w:val="20"/>
-          <w:u w:val="single"/>
         </w:rPr>
         <w:t>Weihs</w:t>
       </w:r>
@@ -5498,7 +5261,6 @@
           <w:rFonts w:ascii="Times New Roman" w:hAnsi="Times New Roman" w:cs="Times New Roman"/>
           <w:sz w:val="20"/>
           <w:szCs w:val="20"/>
-          <w:u w:val="single"/>
         </w:rPr>
         <w:t xml:space="preserve">, C., </w:t>
       </w:r>
@@ -5508,7 +5270,6 @@
           <w:rFonts w:ascii="Times New Roman" w:hAnsi="Times New Roman" w:cs="Times New Roman"/>
           <w:sz w:val="20"/>
           <w:szCs w:val="20"/>
-          <w:u w:val="single"/>
         </w:rPr>
         <w:t>Ligges</w:t>
       </w:r>
@@ -5518,7 +5279,6 @@
           <w:rFonts w:ascii="Times New Roman" w:hAnsi="Times New Roman" w:cs="Times New Roman"/>
           <w:sz w:val="20"/>
           <w:szCs w:val="20"/>
-          <w:u w:val="single"/>
         </w:rPr>
         <w:t xml:space="preserve">, U., </w:t>
       </w:r>
@@ -5528,7 +5288,6 @@
           <w:rFonts w:ascii="Times New Roman" w:hAnsi="Times New Roman" w:cs="Times New Roman"/>
           <w:sz w:val="20"/>
           <w:szCs w:val="20"/>
-          <w:u w:val="single"/>
         </w:rPr>
         <w:t>Luebke</w:t>
       </w:r>
@@ -5538,7 +5297,6 @@
           <w:rFonts w:ascii="Times New Roman" w:hAnsi="Times New Roman" w:cs="Times New Roman"/>
           <w:sz w:val="20"/>
           <w:szCs w:val="20"/>
-          <w:u w:val="single"/>
         </w:rPr>
         <w:t xml:space="preserve">, K. and </w:t>
       </w:r>
@@ -5548,7 +5306,6 @@
           <w:rFonts w:ascii="Times New Roman" w:hAnsi="Times New Roman" w:cs="Times New Roman"/>
           <w:sz w:val="20"/>
           <w:szCs w:val="20"/>
-          <w:u w:val="single"/>
         </w:rPr>
         <w:t>Raabe</w:t>
       </w:r>
@@ -5558,7 +5315,6 @@
           <w:rFonts w:ascii="Times New Roman" w:hAnsi="Times New Roman" w:cs="Times New Roman"/>
           <w:sz w:val="20"/>
           <w:szCs w:val="20"/>
-          <w:u w:val="single"/>
         </w:rPr>
         <w:t>, N. (2005).</w:t>
       </w:r>
@@ -5568,7 +5324,6 @@
           <w:rFonts w:ascii="Times New Roman" w:hAnsi="Times New Roman" w:cs="Times New Roman"/>
           <w:sz w:val="20"/>
           <w:szCs w:val="20"/>
-          <w:u w:val="single"/>
         </w:rPr>
         <w:t xml:space="preserve"> </w:t>
       </w:r>
@@ -5579,7 +5334,6 @@
           <w:rFonts w:ascii="Times New Roman" w:hAnsi="Times New Roman" w:cs="Times New Roman"/>
           <w:sz w:val="20"/>
           <w:szCs w:val="20"/>
-          <w:u w:val="single"/>
         </w:rPr>
         <w:t>klaR</w:t>
       </w:r>
@@ -5590,25 +5344,14 @@
           <w:rFonts w:ascii="Times New Roman" w:hAnsi="Times New Roman" w:cs="Times New Roman"/>
           <w:sz w:val="20"/>
           <w:szCs w:val="20"/>
-          <w:u w:val="single"/>
-        </w:rPr>
-        <w:t xml:space="preserve"> </w:t>
-      </w:r>
-      <w:r>
-        <w:rPr>
-          <w:rFonts w:ascii="Times New Roman" w:hAnsi="Times New Roman" w:cs="Times New Roman"/>
-          <w:sz w:val="20"/>
-          <w:szCs w:val="20"/>
-          <w:u w:val="single"/>
-        </w:rPr>
-        <w:t xml:space="preserve">Analyzing German Business Cycles. </w:t>
-      </w:r>
-      <w:r>
-        <w:rPr>
-          <w:rFonts w:ascii="Times New Roman" w:hAnsi="Times New Roman" w:cs="Times New Roman"/>
-          <w:sz w:val="20"/>
-          <w:szCs w:val="20"/>
-          <w:u w:val="single"/>
+        </w:rPr>
+        <w:t xml:space="preserve"> Analyzing German Business Cycles. </w:t>
+      </w:r>
+      <w:r>
+        <w:rPr>
+          <w:rFonts w:ascii="Times New Roman" w:hAnsi="Times New Roman" w:cs="Times New Roman"/>
+          <w:sz w:val="20"/>
+          <w:szCs w:val="20"/>
           <w:lang w:val="de-DE"/>
         </w:rPr>
         <w:t xml:space="preserve">In Baier, D., Decker, R. and Schmidt-Thieme, L. (eds.). </w:t>
@@ -5619,7 +5362,6 @@
           <w:rFonts w:ascii="Times New Roman" w:hAnsi="Times New Roman" w:cs="Times New Roman"/>
           <w:sz w:val="20"/>
           <w:szCs w:val="20"/>
-          <w:u w:val="single"/>
         </w:rPr>
         <w:t>Data Analysis and Decision Support, 335-343, Springer-</w:t>
       </w:r>
@@ -5629,7 +5371,6 @@
           <w:rFonts w:ascii="Times New Roman" w:hAnsi="Times New Roman" w:cs="Times New Roman"/>
           <w:sz w:val="20"/>
           <w:szCs w:val="20"/>
-          <w:u w:val="single"/>
         </w:rPr>
         <w:t>Verlag</w:t>
       </w:r>
@@ -5639,7 +5380,6 @@
           <w:rFonts w:ascii="Times New Roman" w:hAnsi="Times New Roman" w:cs="Times New Roman"/>
           <w:sz w:val="20"/>
           <w:szCs w:val="20"/>
-          <w:u w:val="single"/>
         </w:rPr>
         <w:t>, Berlin.</w:t>
       </w:r>
@@ -6419,7 +6159,7 @@
 </file>
 
 <file path=customXml/itemProps1.xml><?xml version="1.0" encoding="utf-8"?>
-<ds:datastoreItem xmlns:ds="http://schemas.openxmlformats.org/officeDocument/2006/customXml" ds:itemID="{4219C1FE-6583-43B9-913A-CA8C0E5B545F}">
+<ds:datastoreItem xmlns:ds="http://schemas.openxmlformats.org/officeDocument/2006/customXml" ds:itemID="{6A09FE4B-DEA1-4DC0-ACF8-F5C378383E5F}">
   <ds:schemaRefs>
     <ds:schemaRef ds:uri="http://schemas.openxmlformats.org/officeDocument/2006/bibliography"/>
   </ds:schemaRefs>

</xml_diff>